<commit_message>
Update documentation for recent command changes.
</commit_message>
<xml_diff>
--- a/doc/UserManual/Word/60_Command_AppendFile.docx
+++ b/doc/UserManual/Word/60_Command_AppendFile.docx
@@ -13,15 +13,19 @@
       <w:r>
         <w:t xml:space="preserve"> </w:t>
       </w:r>
+      <w:proofErr w:type="spellStart"/>
+      <w:proofErr w:type="gramStart"/>
       <w:r>
         <w:t>Append</w:t>
       </w:r>
       <w:r>
         <w:t>File</w:t>
       </w:r>
+      <w:proofErr w:type="spellEnd"/>
       <w:r>
         <w:t>()</w:t>
       </w:r>
+      <w:proofErr w:type="gramEnd"/>
     </w:p>
     <w:p>
       <w:pPr>
@@ -54,7 +58,7 @@
         <w:t>0</w:t>
       </w:r>
       <w:r>
-        <w:t>2</w:t>
+        <w:t>3</w:t>
       </w:r>
       <w:r>
         <w:t>.</w:t>
@@ -63,29 +67,34 @@
         <w:t>0</w:t>
       </w:r>
       <w:r>
+        <w:t>1</w:t>
+      </w:r>
+      <w:r>
+        <w:t>, 20</w:t>
+      </w:r>
+      <w:r>
+        <w:t>1</w:t>
+      </w:r>
+      <w:r>
+        <w:t>5</w:t>
+      </w:r>
+      <w:r>
+        <w:t>-0</w:t>
+      </w:r>
+      <w:r>
+        <w:t>6</w:t>
+      </w:r>
+      <w:r>
+        <w:t>-</w:t>
+      </w:r>
+      <w:r>
         <w:t>0</w:t>
       </w:r>
       <w:r>
-        <w:t>, 20</w:t>
-      </w:r>
-      <w:r>
-        <w:t>1</w:t>
-      </w:r>
-      <w:r>
-        <w:t>5</w:t>
-      </w:r>
-      <w:r>
-        <w:t>-0</w:t>
-      </w:r>
-      <w:r>
-        <w:t>4</w:t>
-      </w:r>
-      <w:r>
-        <w:t>-</w:t>
-      </w:r>
-      <w:r>
-        <w:t>09</w:t>
-      </w:r>
+        <w:t>6</w:t>
+      </w:r>
+      <w:bookmarkStart w:id="0" w:name="_GoBack"/>
+      <w:bookmarkEnd w:id="0"/>
     </w:p>
     <w:p>
       <w:pPr>
@@ -105,6 +114,8 @@
       <w:r>
         <w:t xml:space="preserve">The </w:t>
       </w:r>
+      <w:proofErr w:type="spellStart"/>
+      <w:proofErr w:type="gramStart"/>
       <w:r>
         <w:rPr>
           <w:rStyle w:val="RTiSWDocLiteralText"/>
@@ -117,11 +128,19 @@
         </w:rPr>
         <w:t>File</w:t>
       </w:r>
+      <w:proofErr w:type="spellEnd"/>
       <w:r>
         <w:rPr>
           <w:rStyle w:val="RTiSWDocLiteralText"/>
         </w:rPr>
-        <w:t>()</w:t>
+        <w:t>(</w:t>
+      </w:r>
+      <w:proofErr w:type="gramEnd"/>
+      <w:r>
+        <w:rPr>
+          <w:rStyle w:val="RTiSWDocLiteralText"/>
+        </w:rPr>
+        <w:t>)</w:t>
       </w:r>
       <w:r>
         <w:t xml:space="preserve"> command </w:t>
@@ -238,25 +257,34 @@
       <w:pPr>
         <w:pStyle w:val="RTiSWDocNote"/>
       </w:pPr>
+      <w:proofErr w:type="spellStart"/>
       <w:r>
         <w:t>Append</w:t>
       </w:r>
       <w:r>
         <w:t>File</w:t>
       </w:r>
+      <w:proofErr w:type="spellEnd"/>
     </w:p>
     <w:p>
       <w:pPr>
         <w:pStyle w:val="RTiSWDocFigureTableTitle"/>
       </w:pPr>
+      <w:proofErr w:type="spellStart"/>
+      <w:proofErr w:type="gramStart"/>
       <w:r>
         <w:t>Append</w:t>
       </w:r>
       <w:r>
         <w:t>File</w:t>
       </w:r>
-      <w:r>
-        <w:t>() Command Editor</w:t>
+      <w:proofErr w:type="spellEnd"/>
+      <w:r>
+        <w:t>(</w:t>
+      </w:r>
+      <w:proofErr w:type="gramEnd"/>
+      <w:r>
+        <w:t>) Command Editor</w:t>
       </w:r>
     </w:p>
     <w:p>
@@ -268,7 +296,7 @@
       </w:pPr>
     </w:p>
     <w:p>
-      <w:bookmarkStart w:id="0" w:name="replaceValue"/>
+      <w:bookmarkStart w:id="1" w:name="replaceValue"/>
       <w:r>
         <w:br w:type="page"/>
       </w:r>
@@ -285,6 +313,8 @@
           <w:rStyle w:val="RTiSWDocLiteralText"/>
         </w:rPr>
       </w:pPr>
+      <w:proofErr w:type="spellStart"/>
+      <w:proofErr w:type="gramStart"/>
       <w:r>
         <w:rPr>
           <w:rStyle w:val="RTiSWDocLiteralText"/>
@@ -297,12 +327,14 @@
         </w:rPr>
         <w:t>File</w:t>
       </w:r>
+      <w:proofErr w:type="spellEnd"/>
       <w:r>
         <w:rPr>
           <w:rStyle w:val="RTiSWDocLiteralText"/>
         </w:rPr>
         <w:t>(</w:t>
       </w:r>
+      <w:proofErr w:type="gramEnd"/>
       <w:r>
         <w:rPr>
           <w:rStyle w:val="RTiSWDocLiteralText"/>
@@ -365,17 +397,11 @@
         <w:tblLook w:val="0000" w:firstRow="0" w:lastRow="0" w:firstColumn="0" w:lastColumn="0" w:noHBand="0" w:noVBand="0"/>
       </w:tblPr>
       <w:tblGrid>
-        <w:gridCol w:w="1848"/>
-        <w:gridCol w:w="5730"/>
-        <w:gridCol w:w="1998"/>
+        <w:gridCol w:w="1830"/>
+        <w:gridCol w:w="5615"/>
+        <w:gridCol w:w="1905"/>
       </w:tblGrid>
       <w:tr>
-        <w:tblPrEx>
-          <w:tblCellMar>
-            <w:top w:w="0" w:type="dxa"/>
-            <w:bottom w:w="0" w:type="dxa"/>
-          </w:tblCellMar>
-        </w:tblPrEx>
         <w:trPr>
           <w:jc w:val="center"/>
         </w:trPr>
@@ -423,12 +449,6 @@
         </w:tc>
       </w:tr>
       <w:tr>
-        <w:tblPrEx>
-          <w:tblCellMar>
-            <w:top w:w="0" w:type="dxa"/>
-            <w:bottom w:w="0" w:type="dxa"/>
-          </w:tblCellMar>
-        </w:tblPrEx>
         <w:trPr>
           <w:jc w:val="center"/>
         </w:trPr>
@@ -442,12 +462,14 @@
                 <w:rStyle w:val="RTiSWDocLiteralText"/>
               </w:rPr>
             </w:pPr>
+            <w:proofErr w:type="spellStart"/>
             <w:r>
               <w:rPr>
                 <w:rStyle w:val="RTiSWDocLiteralText"/>
               </w:rPr>
               <w:t>InputFile</w:t>
             </w:r>
+            <w:proofErr w:type="spellEnd"/>
           </w:p>
         </w:tc>
         <w:tc>
@@ -513,8 +535,16 @@
               <w:rPr>
                 <w:rStyle w:val="RTiSWDocLiteralText"/>
               </w:rPr>
-              <w:t>*.ext</w:t>
-            </w:r>
+              <w:t>*.</w:t>
+            </w:r>
+            <w:proofErr w:type="spellStart"/>
+            <w:r>
+              <w:rPr>
+                <w:rStyle w:val="RTiSWDocLiteralText"/>
+              </w:rPr>
+              <w:t>ext</w:t>
+            </w:r>
+            <w:proofErr w:type="spellEnd"/>
             <w:r>
               <w:t xml:space="preserve"> – match all files with extension</w:t>
             </w:r>
@@ -525,6 +555,18 @@
             </w:r>
             <w:r>
               <w:t xml:space="preserve"> when TSTool is updated to use Java 1.7+</w:t>
+            </w:r>
+            <w:r>
+              <w:t>.</w:t>
+            </w:r>
+            <w:r>
+              <w:t xml:space="preserve">  Can specify using processor </w:t>
+            </w:r>
+            <w:r>
+              <w:rPr>
+                <w:rStyle w:val="RTiSWDocLiteralText"/>
+              </w:rPr>
+              <w:t>${Property}</w:t>
             </w:r>
             <w:r>
               <w:t>.</w:t>
@@ -543,12 +585,6 @@
         </w:tc>
       </w:tr>
       <w:tr>
-        <w:tblPrEx>
-          <w:tblCellMar>
-            <w:top w:w="0" w:type="dxa"/>
-            <w:bottom w:w="0" w:type="dxa"/>
-          </w:tblCellMar>
-        </w:tblPrEx>
         <w:trPr>
           <w:jc w:val="center"/>
         </w:trPr>
@@ -562,12 +598,14 @@
                 <w:rStyle w:val="RTiSWDocLiteralText"/>
               </w:rPr>
             </w:pPr>
+            <w:proofErr w:type="spellStart"/>
             <w:r>
               <w:rPr>
                 <w:rStyle w:val="RTiSWDocLiteralText"/>
               </w:rPr>
               <w:t>OutputFile</w:t>
             </w:r>
+            <w:proofErr w:type="spellEnd"/>
           </w:p>
         </w:tc>
         <w:tc>
@@ -584,14 +622,45 @@
             <w:r>
               <w:t xml:space="preserve"> it does not exist.  Use the </w:t>
             </w:r>
-            <w:r>
-              <w:rPr>
-                <w:rStyle w:val="RTiSWDocLiteralText"/>
-              </w:rPr>
-              <w:t>RemoveFile()</w:t>
+            <w:proofErr w:type="spellStart"/>
+            <w:proofErr w:type="gramStart"/>
+            <w:r>
+              <w:rPr>
+                <w:rStyle w:val="RTiSWDocLiteralText"/>
+              </w:rPr>
+              <w:t>RemoveFile</w:t>
+            </w:r>
+            <w:proofErr w:type="spellEnd"/>
+            <w:r>
+              <w:rPr>
+                <w:rStyle w:val="RTiSWDocLiteralText"/>
+              </w:rPr>
+              <w:t>(</w:t>
+            </w:r>
+            <w:proofErr w:type="gramEnd"/>
+            <w:r>
+              <w:rPr>
+                <w:rStyle w:val="RTiSWDocLiteralText"/>
+              </w:rPr>
+              <w:t>)</w:t>
             </w:r>
             <w:r>
               <w:t xml:space="preserve"> command to remove the old file.</w:t>
+            </w:r>
+            <w:r>
+              <w:t xml:space="preserve">  </w:t>
+            </w:r>
+            <w:r>
+              <w:t xml:space="preserve">Can specify using processor </w:t>
+            </w:r>
+            <w:r>
+              <w:rPr>
+                <w:rStyle w:val="RTiSWDocLiteralText"/>
+              </w:rPr>
+              <w:t>${Property}</w:t>
+            </w:r>
+            <w:r>
+              <w:t>.</w:t>
             </w:r>
           </w:p>
         </w:tc>
@@ -612,12 +681,6 @@
         </w:tc>
       </w:tr>
       <w:tr>
-        <w:tblPrEx>
-          <w:tblCellMar>
-            <w:top w:w="0" w:type="dxa"/>
-            <w:bottom w:w="0" w:type="dxa"/>
-          </w:tblCellMar>
-        </w:tblPrEx>
         <w:trPr>
           <w:jc w:val="center"/>
         </w:trPr>
@@ -631,12 +694,14 @@
                 <w:rStyle w:val="RTiSWDocLiteralText"/>
               </w:rPr>
             </w:pPr>
+            <w:proofErr w:type="spellStart"/>
             <w:r>
               <w:rPr>
                 <w:rStyle w:val="RTiSWDocLiteralText"/>
               </w:rPr>
               <w:t>IncludeText</w:t>
             </w:r>
+            <w:proofErr w:type="spellEnd"/>
           </w:p>
         </w:tc>
         <w:tc>
@@ -689,12 +754,6 @@
         </w:tc>
       </w:tr>
       <w:tr>
-        <w:tblPrEx>
-          <w:tblCellMar>
-            <w:top w:w="0" w:type="dxa"/>
-            <w:bottom w:w="0" w:type="dxa"/>
-          </w:tblCellMar>
-        </w:tblPrEx>
         <w:trPr>
           <w:jc w:val="center"/>
         </w:trPr>
@@ -708,12 +767,14 @@
                 <w:rStyle w:val="RTiSWDocLiteralText"/>
               </w:rPr>
             </w:pPr>
+            <w:proofErr w:type="spellStart"/>
             <w:r>
               <w:rPr>
                 <w:rStyle w:val="RTiSWDocLiteralText"/>
               </w:rPr>
               <w:t>ExcludeText</w:t>
             </w:r>
+            <w:proofErr w:type="spellEnd"/>
           </w:p>
         </w:tc>
         <w:tc>
@@ -722,7 +783,15 @@
           </w:tcPr>
           <w:p>
             <w:r>
-              <w:t>A regular expression pattern to exclude text.  Matching lines will be excluded from the append.</w:t>
+              <w:t xml:space="preserve">A regular expression pattern to exclude text.  Matching lines will be excluded from </w:t>
+            </w:r>
+            <w:proofErr w:type="gramStart"/>
+            <w:r>
+              <w:t>the append</w:t>
+            </w:r>
+            <w:proofErr w:type="gramEnd"/>
+            <w:r>
+              <w:t>.</w:t>
             </w:r>
           </w:p>
         </w:tc>
@@ -743,12 +812,6 @@
         </w:tc>
       </w:tr>
       <w:tr>
-        <w:tblPrEx>
-          <w:tblCellMar>
-            <w:top w:w="0" w:type="dxa"/>
-            <w:bottom w:w="0" w:type="dxa"/>
-          </w:tblCellMar>
-        </w:tblPrEx>
         <w:trPr>
           <w:jc w:val="center"/>
         </w:trPr>
@@ -796,14 +859,12 @@
             <w:r>
               <w:t xml:space="preserve"> for Mac, </w:t>
             </w:r>
-            <w:bookmarkStart w:id="1" w:name="_GoBack"/>
             <w:r>
               <w:rPr>
                 <w:rStyle w:val="RTiSWDocLiteralText"/>
               </w:rPr>
               <w:t>\r\n</w:t>
             </w:r>
-            <w:bookmarkEnd w:id="1"/>
             <w:r>
               <w:t xml:space="preserve"> for Windows), but the newline may need to be specified to ensure cross-platform compatibility.</w:t>
             </w:r>
@@ -826,12 +887,6 @@
         </w:tc>
       </w:tr>
       <w:tr>
-        <w:tblPrEx>
-          <w:tblCellMar>
-            <w:top w:w="0" w:type="dxa"/>
-            <w:bottom w:w="0" w:type="dxa"/>
-          </w:tblCellMar>
-        </w:tblPrEx>
         <w:trPr>
           <w:jc w:val="center"/>
         </w:trPr>
@@ -845,12 +900,14 @@
                 <w:rStyle w:val="RTiSWDocLiteralText"/>
               </w:rPr>
             </w:pPr>
+            <w:proofErr w:type="spellStart"/>
             <w:r>
               <w:rPr>
                 <w:rStyle w:val="RTiSWDocLiteralText"/>
               </w:rPr>
               <w:t>IfNotFound</w:t>
             </w:r>
+            <w:proofErr w:type="spellEnd"/>
           </w:p>
         </w:tc>
         <w:tc>
@@ -978,7 +1035,7 @@
         <w:t>:</w:t>
       </w:r>
     </w:p>
-    <w:bookmarkEnd w:id="0"/>
+    <w:bookmarkEnd w:id="1"/>
     <w:p/>
     <w:tbl>
       <w:tblPr>
@@ -995,16 +1052,10 @@
         <w:tblLook w:val="0000" w:firstRow="0" w:lastRow="0" w:firstColumn="0" w:lastColumn="0" w:noHBand="0" w:noVBand="0"/>
       </w:tblPr>
       <w:tblGrid>
-        <w:gridCol w:w="1854"/>
-        <w:gridCol w:w="7683"/>
+        <w:gridCol w:w="1841"/>
+        <w:gridCol w:w="7509"/>
       </w:tblGrid>
       <w:tr>
-        <w:tblPrEx>
-          <w:tblCellMar>
-            <w:top w:w="0" w:type="dxa"/>
-            <w:bottom w:w="0" w:type="dxa"/>
-          </w:tblCellMar>
-        </w:tblPrEx>
         <w:trPr>
           <w:jc w:val="center"/>
         </w:trPr>
@@ -1017,8 +1068,13 @@
             <w:pPr>
               <w:pStyle w:val="RTiSWDocTableHeading"/>
             </w:pPr>
-            <w:r>
-              <w:t>InputText Regular Expression</w:t>
+            <w:proofErr w:type="spellStart"/>
+            <w:r>
+              <w:t>InputText</w:t>
+            </w:r>
+            <w:proofErr w:type="spellEnd"/>
+            <w:r>
+              <w:t xml:space="preserve"> Regular Expression</w:t>
             </w:r>
           </w:p>
         </w:tc>
@@ -1038,12 +1094,6 @@
         </w:tc>
       </w:tr>
       <w:tr>
-        <w:tblPrEx>
-          <w:tblCellMar>
-            <w:top w:w="0" w:type="dxa"/>
-            <w:bottom w:w="0" w:type="dxa"/>
-          </w:tblCellMar>
-        </w:tblPrEx>
         <w:trPr>
           <w:jc w:val="center"/>
         </w:trPr>
@@ -1142,14 +1192,21 @@
     <w:r>
       <w:t xml:space="preserve">Command Reference – </w:t>
     </w:r>
+    <w:proofErr w:type="spellStart"/>
+    <w:proofErr w:type="gramStart"/>
     <w:r>
       <w:t>Append</w:t>
     </w:r>
     <w:r>
       <w:t>File</w:t>
     </w:r>
-    <w:r>
-      <w:t xml:space="preserve">() - </w:t>
+    <w:proofErr w:type="spellEnd"/>
+    <w:r>
+      <w:t>(</w:t>
+    </w:r>
+    <w:proofErr w:type="gramEnd"/>
+    <w:r>
+      <w:t xml:space="preserve">) - </w:t>
     </w:r>
     <w:r>
       <w:fldChar w:fldCharType="begin"/>
@@ -1189,7 +1246,20 @@
     </w:r>
     <w:r>
       <w:tab/>
-      <w:t xml:space="preserve">Command Reference – readStateModB() - </w:t>
+      <w:t xml:space="preserve">Command Reference – </w:t>
+    </w:r>
+    <w:proofErr w:type="spellStart"/>
+    <w:proofErr w:type="gramStart"/>
+    <w:r>
+      <w:t>readStateModB</w:t>
+    </w:r>
+    <w:proofErr w:type="spellEnd"/>
+    <w:r>
+      <w:t>(</w:t>
+    </w:r>
+    <w:proofErr w:type="gramEnd"/>
+    <w:r>
+      <w:t xml:space="preserve">) - </w:t>
     </w:r>
     <w:r>
       <w:fldChar w:fldCharType="begin"/>
@@ -1226,14 +1296,21 @@
       <w:tab/>
       <w:t xml:space="preserve">Command Reference – </w:t>
     </w:r>
+    <w:proofErr w:type="spellStart"/>
+    <w:proofErr w:type="gramStart"/>
     <w:r>
       <w:t>Append</w:t>
     </w:r>
     <w:r>
       <w:t>File</w:t>
     </w:r>
-    <w:r>
-      <w:t xml:space="preserve">() - </w:t>
+    <w:proofErr w:type="spellEnd"/>
+    <w:r>
+      <w:t>(</w:t>
+    </w:r>
+    <w:proofErr w:type="gramEnd"/>
+    <w:r>
+      <w:t xml:space="preserve">) - </w:t>
     </w:r>
     <w:r>
       <w:fldChar w:fldCharType="begin"/>
@@ -1282,14 +1359,21 @@
     <w:pPr>
       <w:pStyle w:val="RTiSWDocHeader"/>
     </w:pPr>
+    <w:proofErr w:type="spellStart"/>
+    <w:proofErr w:type="gramStart"/>
     <w:r>
       <w:t>Append</w:t>
     </w:r>
     <w:r>
       <w:t>File</w:t>
     </w:r>
-    <w:r>
-      <w:t>() Command</w:t>
+    <w:proofErr w:type="spellEnd"/>
+    <w:r>
+      <w:t>(</w:t>
+    </w:r>
+    <w:proofErr w:type="gramEnd"/>
+    <w:r>
+      <w:t>) Command</w:t>
     </w:r>
     <w:r>
       <w:tab/>
@@ -1321,7 +1405,19 @@
     </w:r>
     <w:r>
       <w:tab/>
-      <w:t>readStateModB() Command</w:t>
+    </w:r>
+    <w:proofErr w:type="spellStart"/>
+    <w:proofErr w:type="gramStart"/>
+    <w:r>
+      <w:t>readStateModB</w:t>
+    </w:r>
+    <w:proofErr w:type="spellEnd"/>
+    <w:r>
+      <w:t>(</w:t>
+    </w:r>
+    <w:proofErr w:type="gramEnd"/>
+    <w:r>
+      <w:t>) Command</w:t>
     </w:r>
   </w:p>
 </w:hdr>
@@ -1342,7 +1438,7 @@
 
 <file path=word/numbering.xml><?xml version="1.0" encoding="utf-8"?>
 <w:numbering xmlns:wpc="http://schemas.microsoft.com/office/word/2010/wordprocessingCanvas" xmlns:mc="http://schemas.openxmlformats.org/markup-compatibility/2006" xmlns:o="urn:schemas-microsoft-com:office:office" xmlns:r="http://schemas.openxmlformats.org/officeDocument/2006/relationships" xmlns:m="http://schemas.openxmlformats.org/officeDocument/2006/math" xmlns:v="urn:schemas-microsoft-com:vml" xmlns:wp14="http://schemas.microsoft.com/office/word/2010/wordprocessingDrawing" xmlns:wp="http://schemas.openxmlformats.org/drawingml/2006/wordprocessingDrawing" xmlns:w10="urn:schemas-microsoft-com:office:word" xmlns:w="http://schemas.openxmlformats.org/wordprocessingml/2006/main" xmlns:w14="http://schemas.microsoft.com/office/word/2010/wordml" xmlns:w15="http://schemas.microsoft.com/office/word/2012/wordml" xmlns:wpg="http://schemas.microsoft.com/office/word/2010/wordprocessingGroup" xmlns:wpi="http://schemas.microsoft.com/office/word/2010/wordprocessingInk" xmlns:wne="http://schemas.microsoft.com/office/word/2006/wordml" xmlns:wps="http://schemas.microsoft.com/office/word/2010/wordprocessingShape" mc:Ignorable="w14 w15 wp14">
-  <w:abstractNum w:abstractNumId="0">
+  <w:abstractNum w:abstractNumId="0" w15:restartNumberingAfterBreak="0">
     <w:nsid w:val="23FB0A3F"/>
     <w:multiLevelType w:val="hybridMultilevel"/>
     <w:tmpl w:val="9488AE68"/>
@@ -1482,7 +1578,7 @@
       </w:rPr>
     </w:lvl>
   </w:abstractNum>
-  <w:abstractNum w:abstractNumId="1">
+  <w:abstractNum w:abstractNumId="1" w15:restartNumberingAfterBreak="0">
     <w:nsid w:val="2CBD1847"/>
     <w:multiLevelType w:val="hybridMultilevel"/>
     <w:tmpl w:val="2D988334"/>
@@ -1631,6 +1727,50 @@
     <w:lsdException w:name="Subtitle" w:qFormat="1"/>
     <w:lsdException w:name="Strong" w:qFormat="1"/>
     <w:lsdException w:name="Emphasis" w:qFormat="1"/>
+    <w:lsdException w:name="Normal Table" w:semiHidden="1" w:unhideWhenUsed="1"/>
+    <w:lsdException w:name="Table Simple 1" w:semiHidden="1" w:unhideWhenUsed="1"/>
+    <w:lsdException w:name="Table Simple 2" w:semiHidden="1" w:unhideWhenUsed="1"/>
+    <w:lsdException w:name="Table Simple 3" w:semiHidden="1" w:unhideWhenUsed="1"/>
+    <w:lsdException w:name="Table Classic 1" w:semiHidden="1" w:unhideWhenUsed="1"/>
+    <w:lsdException w:name="Table Classic 2" w:semiHidden="1" w:unhideWhenUsed="1"/>
+    <w:lsdException w:name="Table Classic 3" w:semiHidden="1" w:unhideWhenUsed="1"/>
+    <w:lsdException w:name="Table Classic 4" w:semiHidden="1" w:unhideWhenUsed="1"/>
+    <w:lsdException w:name="Table Colorful 1" w:semiHidden="1" w:unhideWhenUsed="1"/>
+    <w:lsdException w:name="Table Colorful 2" w:semiHidden="1" w:unhideWhenUsed="1"/>
+    <w:lsdException w:name="Table Colorful 3" w:semiHidden="1" w:unhideWhenUsed="1"/>
+    <w:lsdException w:name="Table Columns 1" w:semiHidden="1" w:unhideWhenUsed="1"/>
+    <w:lsdException w:name="Table Columns 2" w:semiHidden="1" w:unhideWhenUsed="1"/>
+    <w:lsdException w:name="Table Columns 3" w:semiHidden="1" w:unhideWhenUsed="1"/>
+    <w:lsdException w:name="Table Columns 4" w:semiHidden="1" w:unhideWhenUsed="1"/>
+    <w:lsdException w:name="Table Columns 5" w:semiHidden="1" w:unhideWhenUsed="1"/>
+    <w:lsdException w:name="Table Grid 1" w:semiHidden="1" w:unhideWhenUsed="1"/>
+    <w:lsdException w:name="Table Grid 2" w:semiHidden="1" w:unhideWhenUsed="1"/>
+    <w:lsdException w:name="Table Grid 3" w:semiHidden="1" w:unhideWhenUsed="1"/>
+    <w:lsdException w:name="Table Grid 4" w:semiHidden="1" w:unhideWhenUsed="1"/>
+    <w:lsdException w:name="Table Grid 5" w:semiHidden="1" w:unhideWhenUsed="1"/>
+    <w:lsdException w:name="Table Grid 6" w:semiHidden="1" w:unhideWhenUsed="1"/>
+    <w:lsdException w:name="Table Grid 7" w:semiHidden="1" w:unhideWhenUsed="1"/>
+    <w:lsdException w:name="Table Grid 8" w:semiHidden="1" w:unhideWhenUsed="1"/>
+    <w:lsdException w:name="Table List 1" w:semiHidden="1" w:unhideWhenUsed="1"/>
+    <w:lsdException w:name="Table List 2" w:semiHidden="1" w:unhideWhenUsed="1"/>
+    <w:lsdException w:name="Table List 3" w:semiHidden="1" w:unhideWhenUsed="1"/>
+    <w:lsdException w:name="Table List 4" w:semiHidden="1" w:unhideWhenUsed="1"/>
+    <w:lsdException w:name="Table List 5" w:semiHidden="1" w:unhideWhenUsed="1"/>
+    <w:lsdException w:name="Table List 6" w:semiHidden="1" w:unhideWhenUsed="1"/>
+    <w:lsdException w:name="Table List 7" w:semiHidden="1" w:unhideWhenUsed="1"/>
+    <w:lsdException w:name="Table List 8" w:semiHidden="1" w:unhideWhenUsed="1"/>
+    <w:lsdException w:name="Table 3D effects 1" w:semiHidden="1" w:unhideWhenUsed="1"/>
+    <w:lsdException w:name="Table 3D effects 2" w:semiHidden="1" w:unhideWhenUsed="1"/>
+    <w:lsdException w:name="Table 3D effects 3" w:semiHidden="1" w:unhideWhenUsed="1"/>
+    <w:lsdException w:name="Table Contemporary" w:semiHidden="1" w:unhideWhenUsed="1"/>
+    <w:lsdException w:name="Table Elegant" w:semiHidden="1" w:unhideWhenUsed="1"/>
+    <w:lsdException w:name="Table Professional" w:semiHidden="1" w:unhideWhenUsed="1"/>
+    <w:lsdException w:name="Table Subtle 1" w:semiHidden="1" w:unhideWhenUsed="1"/>
+    <w:lsdException w:name="Table Subtle 2" w:semiHidden="1" w:unhideWhenUsed="1"/>
+    <w:lsdException w:name="Table Web 1" w:semiHidden="1" w:unhideWhenUsed="1"/>
+    <w:lsdException w:name="Table Web 2" w:semiHidden="1" w:unhideWhenUsed="1"/>
+    <w:lsdException w:name="Table Web 3" w:semiHidden="1" w:unhideWhenUsed="1"/>
+    <w:lsdException w:name="Table Theme" w:semiHidden="1" w:unhideWhenUsed="1"/>
     <w:lsdException w:name="Placeholder Text" w:semiHidden="1" w:uiPriority="99"/>
     <w:lsdException w:name="No Spacing" w:uiPriority="1" w:qFormat="1"/>
     <w:lsdException w:name="Light Shading" w:uiPriority="60"/>
@@ -1979,11 +2119,15 @@
   </w:style>
   <w:style w:type="character" w:default="1" w:styleId="DefaultParagraphFont">
     <w:name w:val="Default Paragraph Font"/>
+    <w:uiPriority w:val="1"/>
     <w:semiHidden/>
+    <w:unhideWhenUsed/>
   </w:style>
   <w:style w:type="table" w:default="1" w:styleId="TableNormal">
     <w:name w:val="Normal Table"/>
+    <w:uiPriority w:val="99"/>
     <w:semiHidden/>
+    <w:unhideWhenUsed/>
     <w:tblPr>
       <w:tblInd w:w="0" w:type="dxa"/>
       <w:tblCellMar>
@@ -1996,7 +2140,9 @@
   </w:style>
   <w:style w:type="numbering" w:default="1" w:styleId="NoList">
     <w:name w:val="No List"/>
+    <w:uiPriority w:val="99"/>
     <w:semiHidden/>
+    <w:unhideWhenUsed/>
   </w:style>
   <w:style w:type="paragraph" w:customStyle="1" w:styleId="RTiSWDocChapterSubtitle">
     <w:name w:val="RTi SW Doc Chapter Subtitle"/>

</xml_diff>